<commit_message>
25.04.2018 - szkoła update
</commit_message>
<xml_diff>
--- a/Notatki/Hiszpański.docx
+++ b/Notatki/Hiszpański.docx
@@ -8302,6 +8302,91 @@
           <w:lang w:val="es-ES"/>
         </w:rPr>
         <w:t>EN TAXI</w:t>
+      </w:r>
+    </w:p>
+    <w:p>
+      <w:pPr>
+        <w:rPr>
+          <w:lang w:val="es-ES"/>
+        </w:rPr>
+      </w:pPr>
+    </w:p>
+    <w:p>
+      <w:pPr>
+        <w:rPr>
+          <w:lang w:val="es-ES"/>
+        </w:rPr>
+      </w:pPr>
+      <w:r>
+        <w:rPr>
+          <w:lang w:val="es-ES"/>
+        </w:rPr>
+        <w:t>En frente de – na przeciwko</w:t>
+      </w:r>
+    </w:p>
+    <w:p>
+      <w:pPr>
+        <w:rPr>
+          <w:lang w:val="es-ES"/>
+        </w:rPr>
+      </w:pPr>
+      <w:r>
+        <w:rPr>
+          <w:lang w:val="es-ES"/>
+        </w:rPr>
+        <w:t>Detrás de – za</w:t>
+      </w:r>
+    </w:p>
+    <w:p>
+      <w:pPr>
+        <w:rPr>
+          <w:lang w:val="es-ES"/>
+        </w:rPr>
+      </w:pPr>
+      <w:r>
+        <w:rPr>
+          <w:lang w:val="es-ES"/>
+        </w:rPr>
+        <w:t xml:space="preserve">Entre </w:t>
+      </w:r>
+      <w:r>
+        <w:rPr>
+          <w:lang w:val="es-ES"/>
+        </w:rPr>
+        <w:t>–</w:t>
+      </w:r>
+      <w:r>
+        <w:rPr>
+          <w:lang w:val="es-ES"/>
+        </w:rPr>
+        <w:t xml:space="preserve"> między</w:t>
+      </w:r>
+    </w:p>
+    <w:p>
+      <w:pPr>
+        <w:rPr>
+          <w:lang w:val="es-ES"/>
+        </w:rPr>
+      </w:pPr>
+    </w:p>
+    <w:p>
+      <w:pPr>
+        <w:rPr>
+          <w:lang w:val="es-ES"/>
+        </w:rPr>
+      </w:pPr>
+    </w:p>
+    <w:p>
+      <w:pPr>
+        <w:rPr>
+          <w:lang w:val="es-ES"/>
+        </w:rPr>
+      </w:pPr>
+      <w:r>
+        <w:rPr>
+          <w:lang w:val="es-ES"/>
+        </w:rPr>
+        <w:t xml:space="preserve">El barrio de winogrady esta cerca de la avenida solidarności. Esta muy tranquilo y bastante </w:t>
       </w:r>
       <w:bookmarkStart w:id="0" w:name="_GoBack"/>
       <w:bookmarkEnd w:id="0"/>

</xml_diff>

<commit_message>
9.05.2018 - laptop szkoła
</commit_message>
<xml_diff>
--- a/Notatki/Hiszpański.docx
+++ b/Notatki/Hiszpański.docx
@@ -8388,8 +8388,460 @@
         </w:rPr>
         <w:t xml:space="preserve">El barrio de winogrady esta cerca de la avenida solidarności. Esta muy tranquilo y bastante </w:t>
       </w:r>
+    </w:p>
+    <w:p>
+      <w:pPr>
+        <w:rPr>
+          <w:lang w:val="es-ES"/>
+        </w:rPr>
+      </w:pPr>
+    </w:p>
+    <w:p>
+      <w:pPr>
+        <w:rPr>
+          <w:lang w:val="es-ES"/>
+        </w:rPr>
+      </w:pPr>
+      <w:r>
+        <w:rPr>
+          <w:lang w:val="es-ES"/>
+        </w:rPr>
+        <w:t xml:space="preserve">14. </w:t>
+      </w:r>
+    </w:p>
+    <w:p>
+      <w:pPr>
+        <w:rPr>
+          <w:lang w:val="es-ES"/>
+        </w:rPr>
+      </w:pPr>
+      <w:r>
+        <w:rPr>
+          <w:lang w:val="es-ES"/>
+        </w:rPr>
+        <w:t xml:space="preserve">SUSTANTIVOS </w:t>
+      </w:r>
+    </w:p>
+    <w:p>
+      <w:pPr>
+        <w:rPr>
+          <w:lang w:val="es-ES"/>
+        </w:rPr>
+      </w:pPr>
+      <w:r>
+        <w:rPr>
+          <w:lang w:val="es-ES"/>
+        </w:rPr>
+        <w:t>T</w:t>
+      </w:r>
+      <w:r>
+        <w:rPr>
+          <w:lang w:val="es-ES"/>
+        </w:rPr>
+        <w:t>ranquilidad</w:t>
+      </w:r>
+    </w:p>
+    <w:p>
+      <w:pPr>
+        <w:rPr>
+          <w:lang w:val="es-ES"/>
+        </w:rPr>
+      </w:pPr>
+      <w:r>
+        <w:rPr>
+          <w:lang w:val="es-ES"/>
+        </w:rPr>
+        <w:t xml:space="preserve">cultura aburrimiento </w:t>
+      </w:r>
+    </w:p>
+    <w:p>
+      <w:pPr>
+        <w:rPr>
+          <w:lang w:val="es-ES"/>
+        </w:rPr>
+      </w:pPr>
+      <w:r>
+        <w:rPr>
+          <w:lang w:val="es-ES"/>
+        </w:rPr>
+        <w:t>centro</w:t>
+      </w:r>
+      <w:r>
+        <w:rPr>
+          <w:lang w:val="es-ES"/>
+        </w:rPr>
+        <w:t xml:space="preserve"> – cetrum</w:t>
+      </w:r>
+    </w:p>
+    <w:p>
+      <w:pPr>
+        <w:rPr>
+          <w:lang w:val="es-ES"/>
+        </w:rPr>
+      </w:pPr>
+      <w:r>
+        <w:rPr>
+          <w:lang w:val="es-ES"/>
+        </w:rPr>
+        <w:t>modernidad</w:t>
+      </w:r>
+      <w:r>
+        <w:rPr>
+          <w:lang w:val="es-ES"/>
+        </w:rPr>
+        <w:t xml:space="preserve"> - współczesność</w:t>
+      </w:r>
+    </w:p>
+    <w:p>
+      <w:pPr>
+        <w:rPr>
+          <w:lang w:val="es-ES"/>
+        </w:rPr>
+      </w:pPr>
+    </w:p>
+    <w:p>
+      <w:pPr>
+        <w:rPr>
+          <w:lang w:val="es-ES"/>
+        </w:rPr>
+      </w:pPr>
+      <w:r>
+        <w:rPr>
+          <w:lang w:val="es-ES"/>
+        </w:rPr>
+        <w:t>ADJETIVOS</w:t>
+      </w:r>
+    </w:p>
+    <w:p>
+      <w:pPr>
+        <w:rPr>
+          <w:lang w:val="es-ES"/>
+        </w:rPr>
+      </w:pPr>
+      <w:r>
+        <w:rPr>
+          <w:lang w:val="es-ES"/>
+        </w:rPr>
+        <w:t>tranquilo/a</w:t>
+      </w:r>
+    </w:p>
+    <w:p>
+      <w:pPr>
+        <w:rPr>
+          <w:lang w:val="es-ES"/>
+        </w:rPr>
+      </w:pPr>
+      <w:r>
+        <w:rPr>
+          <w:lang w:val="es-ES"/>
+        </w:rPr>
+        <w:t>cultural</w:t>
+      </w:r>
+    </w:p>
+    <w:p>
+      <w:pPr>
+        <w:rPr>
+          <w:lang w:val="es-ES"/>
+        </w:rPr>
+      </w:pPr>
+      <w:r>
+        <w:rPr>
+          <w:lang w:val="es-ES"/>
+        </w:rPr>
+        <w:t>aburrido</w:t>
+      </w:r>
+    </w:p>
+    <w:p>
+      <w:pPr>
+        <w:rPr>
+          <w:lang w:val="es-ES"/>
+        </w:rPr>
+      </w:pPr>
+      <w:r>
+        <w:rPr>
+          <w:lang w:val="es-ES"/>
+        </w:rPr>
+        <w:t xml:space="preserve">céntrico </w:t>
+      </w:r>
+    </w:p>
+    <w:p>
+      <w:pPr>
+        <w:rPr>
+          <w:lang w:val="es-ES"/>
+        </w:rPr>
+      </w:pPr>
+      <w:r>
+        <w:rPr>
+          <w:lang w:val="es-ES"/>
+        </w:rPr>
+        <w:t>moderno</w:t>
+      </w:r>
+      <w:r>
+        <w:rPr>
+          <w:lang w:val="es-ES"/>
+        </w:rPr>
+        <w:t xml:space="preserve"> – współczesny</w:t>
+      </w:r>
+    </w:p>
+    <w:p>
+      <w:pPr>
+        <w:rPr>
+          <w:lang w:val="es-ES"/>
+        </w:rPr>
+      </w:pPr>
+    </w:p>
+    <w:p>
+      <w:pPr>
+        <w:rPr>
+          <w:lang w:val="es-ES"/>
+        </w:rPr>
+      </w:pPr>
+      <w:r>
+        <w:rPr>
+          <w:lang w:val="es-ES"/>
+        </w:rPr>
+        <w:t>16.</w:t>
+      </w:r>
+    </w:p>
+    <w:p>
+      <w:pPr>
+        <w:rPr>
+          <w:lang w:val="es-ES"/>
+        </w:rPr>
+      </w:pPr>
+      <w:r>
+        <w:rPr>
+          <w:lang w:val="es-ES"/>
+        </w:rPr>
+        <w:t>Me gustan los barrios tranquilos, verdes, agradables, con much</w:t>
+      </w:r>
+      <w:r>
+        <w:rPr>
+          <w:lang w:val="es-ES"/>
+        </w:rPr>
+        <w:t>a</w:t>
+      </w:r>
+      <w:r>
+        <w:rPr>
+          <w:lang w:val="es-ES"/>
+        </w:rPr>
+        <w:t xml:space="preserve"> vida</w:t>
+      </w:r>
+    </w:p>
+    <w:p>
+      <w:pPr>
+        <w:rPr>
+          <w:lang w:val="es-ES"/>
+        </w:rPr>
+      </w:pPr>
+      <w:r>
+        <w:rPr>
+          <w:lang w:val="es-ES"/>
+        </w:rPr>
+        <w:t>No me gustan (mucho) los barrios ruidosos, con poca vida y mal comunicados</w:t>
+      </w:r>
+    </w:p>
+    <w:p>
+      <w:pPr>
+        <w:rPr>
+          <w:lang w:val="es-ES"/>
+        </w:rPr>
+      </w:pPr>
+    </w:p>
+    <w:p>
+      <w:pPr>
+        <w:rPr>
+          <w:lang w:val="es-ES"/>
+        </w:rPr>
+      </w:pPr>
+      <w:r>
+        <w:rPr>
+          <w:lang w:val="es-ES"/>
+        </w:rPr>
+        <w:t>Pecador – rybacka</w:t>
+      </w:r>
+    </w:p>
+    <w:p>
+      <w:pPr>
+        <w:rPr>
+          <w:lang w:val="es-ES"/>
+        </w:rPr>
+      </w:pPr>
+    </w:p>
+    <w:p>
+      <w:pPr>
+        <w:rPr>
+          <w:lang w:val="es-ES"/>
+        </w:rPr>
+      </w:pPr>
+      <w:r>
+        <w:rPr>
+          <w:lang w:val="es-ES"/>
+        </w:rPr>
+        <w:t xml:space="preserve">Nuestro barrio se llama </w:t>
+      </w:r>
+      <w:r>
+        <w:rPr>
+          <w:lang w:val="es-ES"/>
+        </w:rPr>
+        <w:t>S</w:t>
+      </w:r>
+      <w:r>
+        <w:rPr>
+          <w:lang w:val="es-ES"/>
+        </w:rPr>
+        <w:t xml:space="preserve">uchy las y </w:t>
+      </w:r>
+      <w:r>
+        <w:rPr>
+          <w:lang w:val="es-ES"/>
+        </w:rPr>
+        <w:t>está</w:t>
+      </w:r>
+      <w:r>
+        <w:rPr>
+          <w:lang w:val="es-ES"/>
+        </w:rPr>
+        <w:t xml:space="preserve"> bien comunicado. </w:t>
+      </w:r>
+    </w:p>
+    <w:p>
+      <w:pPr>
+        <w:rPr>
+          <w:lang w:val="es-ES"/>
+        </w:rPr>
+      </w:pPr>
+      <w:r>
+        <w:rPr>
+          <w:lang w:val="es-ES"/>
+        </w:rPr>
+        <w:t xml:space="preserve">Esta cerca de PSTK y cerca </w:t>
+      </w:r>
+    </w:p>
+    <w:p>
+      <w:pPr>
+        <w:rPr>
+          <w:lang w:val="es-ES"/>
+        </w:rPr>
+      </w:pPr>
+      <w:r>
+        <w:rPr>
+          <w:lang w:val="es-ES"/>
+        </w:rPr>
+        <w:t>Esta lecho de fábricas.</w:t>
+      </w:r>
+    </w:p>
+    <w:p>
+      <w:pPr>
+        <w:rPr>
+          <w:lang w:val="es-ES"/>
+        </w:rPr>
+      </w:pPr>
+      <w:r>
+        <w:rPr>
+          <w:lang w:val="es-ES"/>
+        </w:rPr>
+        <w:t xml:space="preserve">El barrio esta con ambiente y con mucha vida. </w:t>
+      </w:r>
+    </w:p>
+    <w:p>
+      <w:pPr>
+        <w:rPr>
+          <w:lang w:val="es-ES"/>
+        </w:rPr>
+      </w:pPr>
+      <w:r>
+        <w:rPr>
+          <w:lang w:val="es-ES"/>
+        </w:rPr>
+        <w:t>En nuestro barrio hay muchos bares, restaurantes y clubes.</w:t>
+      </w:r>
+    </w:p>
+    <w:p>
+      <w:pPr>
+        <w:rPr>
+          <w:lang w:val="es-ES"/>
+        </w:rPr>
+      </w:pPr>
+      <w:r>
+        <w:rPr>
+          <w:lang w:val="es-ES"/>
+        </w:rPr>
+        <w:t xml:space="preserve"> </w:t>
+      </w:r>
+      <w:r>
+        <w:rPr>
+          <w:lang w:val="es-ES"/>
+        </w:rPr>
+        <w:t xml:space="preserve">En el barrio viven muchos estudiantes. </w:t>
+      </w:r>
+    </w:p>
+    <w:p>
+      <w:pPr>
+        <w:rPr>
+          <w:lang w:val="es-ES"/>
+        </w:rPr>
+      </w:pPr>
+      <w:r>
+        <w:rPr>
+          <w:lang w:val="es-ES"/>
+        </w:rPr>
+        <w:t xml:space="preserve">No hay </w:t>
+      </w:r>
+      <w:r>
+        <w:rPr>
+          <w:lang w:val="es-ES"/>
+        </w:rPr>
+        <w:t xml:space="preserve">elevados. </w:t>
+      </w:r>
+    </w:p>
+    <w:p>
+      <w:pPr>
+        <w:rPr>
+          <w:lang w:val="es-ES"/>
+        </w:rPr>
+      </w:pPr>
+      <w:r>
+        <w:rPr>
+          <w:lang w:val="es-ES"/>
+        </w:rPr>
+        <w:t xml:space="preserve">En nuestro barrio las calles son anchas. </w:t>
+      </w:r>
+    </w:p>
+    <w:p>
+      <w:pPr>
+        <w:rPr>
+          <w:lang w:val="es-ES"/>
+        </w:rPr>
+      </w:pPr>
+      <w:r>
+        <w:rPr>
+          <w:lang w:val="es-ES"/>
+        </w:rPr>
+        <w:t>Suchy las es muy ruidoso.</w:t>
+      </w:r>
       <w:bookmarkStart w:id="0" w:name="_GoBack"/>
       <w:bookmarkEnd w:id="0"/>
+    </w:p>
+    <w:p>
+      <w:pPr>
+        <w:rPr>
+          <w:lang w:val="es-ES"/>
+        </w:rPr>
+      </w:pPr>
+      <w:r>
+        <w:rPr>
+          <w:lang w:val="es-ES"/>
+        </w:rPr>
+        <w:t>Me amor mi barrio.</w:t>
+      </w:r>
+    </w:p>
+    <w:p>
+      <w:pPr>
+        <w:rPr>
+          <w:lang w:val="es-ES"/>
+        </w:rPr>
+      </w:pPr>
     </w:p>
     <w:sectPr>
       <w:pgSz w:w="11905" w:h="16837"/>

</xml_diff>

<commit_message>
28.05 - koniec dnia
</commit_message>
<xml_diff>
--- a/Notatki/Hiszpański.docx
+++ b/Notatki/Hiszpański.docx
@@ -12609,21 +12609,88 @@
         </w:rPr>
         <w:t>Me he lavado</w:t>
       </w:r>
+    </w:p>
+    <w:p>
+      <w:pPr>
+        <w:rPr>
+          <w:lang w:val="es-ES"/>
+        </w:rPr>
+      </w:pPr>
+      <w:r>
+        <w:rPr>
+          <w:lang w:val="es-ES"/>
+        </w:rPr>
+        <w:t>No me he lavado</w:t>
+      </w:r>
+    </w:p>
+    <w:p>
+      <w:pPr>
+        <w:rPr>
+          <w:lang w:val="es-ES"/>
+        </w:rPr>
+      </w:pPr>
+    </w:p>
+    <w:p>
+      <w:pPr>
+        <w:rPr>
+          <w:lang w:val="es-ES"/>
+        </w:rPr>
+      </w:pPr>
+      <w:r>
+        <w:rPr>
+          <w:lang w:val="es-ES"/>
+        </w:rPr>
+        <w:t>Es organizado</w:t>
+      </w:r>
       <w:bookmarkStart w:id="0" w:name="_GoBack"/>
-      <w:bookmarkEnd w:id="0"/>
-    </w:p>
-    <w:p>
-      <w:pPr>
-        <w:rPr>
-          <w:lang w:val="es-ES"/>
-        </w:rPr>
-      </w:pPr>
-      <w:r>
-        <w:rPr>
-          <w:lang w:val="es-ES"/>
-        </w:rPr>
-        <w:t>No me he lavado</w:t>
-      </w:r>
+    </w:p>
+    <w:bookmarkEnd w:id="0"/>
+    <w:p>
+      <w:pPr>
+        <w:rPr>
+          <w:lang w:val="es-ES"/>
+        </w:rPr>
+      </w:pPr>
+      <w:r>
+        <w:rPr>
+          <w:lang w:val="es-ES"/>
+        </w:rPr>
+        <w:t xml:space="preserve">Sabe </w:t>
+      </w:r>
+      <w:r>
+        <w:rPr>
+          <w:lang w:val="es-ES"/>
+        </w:rPr>
+        <w:t xml:space="preserve">jugar a </w:t>
+      </w:r>
+      <w:proofErr w:type="spellStart"/>
+      <w:r>
+        <w:rPr>
+          <w:lang w:val="es-ES"/>
+        </w:rPr>
+        <w:t>gittara</w:t>
+      </w:r>
+      <w:proofErr w:type="spellEnd"/>
+    </w:p>
+    <w:p>
+      <w:pPr>
+        <w:rPr>
+          <w:lang w:val="es-ES"/>
+        </w:rPr>
+      </w:pPr>
+      <w:r>
+        <w:rPr>
+          <w:lang w:val="es-ES"/>
+        </w:rPr>
+        <w:t xml:space="preserve">Es una persona </w:t>
+      </w:r>
+    </w:p>
+    <w:p>
+      <w:pPr>
+        <w:rPr>
+          <w:lang w:val="es-ES"/>
+        </w:rPr>
+      </w:pPr>
     </w:p>
     <w:sectPr>
       <w:pgSz w:w="11905" w:h="16837"/>

</xml_diff>